<commit_message>
podbarveni radku v radgridview konecne..
</commit_message>
<xml_diff>
--- a/Resene problemy/Vyjimky Exceptions a jejich reseni.docx
+++ b/Resene problemy/Vyjimky Exceptions a jejich reseni.docx
@@ -99,10 +99,16 @@
         <w:t xml:space="preserve">Nakonec to bylo pravdepodobne tim, ze v Zachytavadle byla spatna reference na Gui.Telerik.  Kdyz jsem dal manage nugets, tak zadny takovy balicek to nenaslo. Dll ku jsem vymazal a nainstaloval balicek. Snad to bude fachat. </w:t>
       </w:r>
       <w:r>
-        <w:t xml:space="preserve"> Nasledne jsem musel jeste nainstalovat Telerik.gridview do shellu.</w:t>
+        <w:t xml:space="preserve"> Nasledne jsem musel jeste nainstalovat Telerik.gridview</w:t>
+      </w:r>
+      <w:r>
+        <w:t xml:space="preserve">, input, </w:t>
       </w:r>
       <w:bookmarkStart w:id="0" w:name="_GoBack"/>
       <w:bookmarkEnd w:id="0"/>
+      <w:r>
+        <w:t xml:space="preserve"> do shellu.</w:t>
+      </w:r>
     </w:p>
     <w:p/>
     <w:p/>

</xml_diff>